<commit_message>
Notes Updates - RAM usage and total products after process
</commit_message>
<xml_diff>
--- a/Notes.docx
+++ b/Notes.docx
@@ -1014,6 +1014,70 @@
       <w:proofErr w:type="spellEnd"/>
       <w:r>
         <w:t>. That way we could have a direct reference for what we receive in the csv with what is in the database</w:t>
+      </w:r>
+    </w:p>
+    <w:p>
+      <w:pPr>
+        <w:pStyle w:val="ListParagraph"/>
+        <w:numPr>
+          <w:ilvl w:val="0"/>
+          <w:numId w:val="3"/>
+        </w:numPr>
+      </w:pPr>
+      <w:r>
+        <w:t>The RAM usage executing the parsing every 30 seconds is as follows</w:t>
+      </w:r>
+      <w:r>
+        <w:br/>
+      </w:r>
+      <w:r>
+        <w:drawing>
+          <wp:inline distT="0" distB="0" distL="0" distR="0" wp14:anchorId="48679E21" wp14:editId="40C56CDB">
+            <wp:extent cx="5943600" cy="1720850"/>
+            <wp:effectExtent l="0" t="0" r="0" b="0"/>
+            <wp:docPr id="493136291" name="Picture 1"/>
+            <wp:cNvGraphicFramePr>
+              <a:graphicFrameLocks xmlns:a="http://schemas.openxmlformats.org/drawingml/2006/main" noChangeAspect="1"/>
+            </wp:cNvGraphicFramePr>
+            <a:graphic xmlns:a="http://schemas.openxmlformats.org/drawingml/2006/main">
+              <a:graphicData uri="http://schemas.openxmlformats.org/drawingml/2006/picture">
+                <pic:pic xmlns:pic="http://schemas.openxmlformats.org/drawingml/2006/picture">
+                  <pic:nvPicPr>
+                    <pic:cNvPr id="493136291" name=""/>
+                    <pic:cNvPicPr/>
+                  </pic:nvPicPr>
+                  <pic:blipFill>
+                    <a:blip r:embed="rId10"/>
+                    <a:stretch>
+                      <a:fillRect/>
+                    </a:stretch>
+                  </pic:blipFill>
+                  <pic:spPr>
+                    <a:xfrm>
+                      <a:off x="0" y="0"/>
+                      <a:ext cx="5943600" cy="1720850"/>
+                    </a:xfrm>
+                    <a:prstGeom prst="rect">
+                      <a:avLst/>
+                    </a:prstGeom>
+                  </pic:spPr>
+                </pic:pic>
+              </a:graphicData>
+            </a:graphic>
+          </wp:inline>
+        </w:drawing>
+      </w:r>
+    </w:p>
+    <w:p>
+      <w:pPr>
+        <w:pStyle w:val="ListParagraph"/>
+        <w:numPr>
+          <w:ilvl w:val="0"/>
+          <w:numId w:val="3"/>
+        </w:numPr>
+      </w:pPr>
+      <w:r>
+        <w:t>After the whole process, 13252 products were inserted/updated</w:t>
       </w:r>
     </w:p>
     <w:sectPr>

</xml_diff>

<commit_message>
Update Notes and Readme
</commit_message>
<xml_diff>
--- a/Notes.docx
+++ b/Notes.docx
@@ -174,6 +174,9 @@
         </w:numPr>
       </w:pPr>
       <w:r>
+        <w:rPr>
+          <w:noProof/>
+        </w:rPr>
         <w:drawing>
           <wp:anchor distT="0" distB="0" distL="114300" distR="114300" simplePos="0" relativeHeight="251658240" behindDoc="1" locked="0" layoutInCell="1" allowOverlap="1" wp14:anchorId="5E3B8CAF" wp14:editId="5B0B2635">
             <wp:simplePos x="0" y="0"/>
@@ -232,13 +235,8 @@
           </wp:anchor>
         </w:drawing>
       </w:r>
-      <w:proofErr w:type="spellStart"/>
-      <w:r>
-        <w:t>ItemId</w:t>
-      </w:r>
-      <w:proofErr w:type="spellEnd"/>
-      <w:r>
-        <w:t xml:space="preserve"> - </w:t>
+      <w:r>
+        <w:t xml:space="preserve">ItemId - </w:t>
       </w:r>
       <w:r>
         <w:t>10358969</w:t>
@@ -253,6 +251,9 @@
         </w:numPr>
       </w:pPr>
       <w:r>
+        <w:rPr>
+          <w:noProof/>
+        </w:rPr>
         <w:drawing>
           <wp:anchor distT="0" distB="0" distL="114300" distR="114300" simplePos="0" relativeHeight="251659264" behindDoc="1" locked="0" layoutInCell="1" allowOverlap="1" wp14:anchorId="74EDE754" wp14:editId="5464C89A">
             <wp:simplePos x="0" y="0"/>
@@ -311,21 +312,16 @@
           </wp:anchor>
         </w:drawing>
       </w:r>
-      <w:proofErr w:type="spellStart"/>
-      <w:r>
-        <w:t>ItemId</w:t>
-      </w:r>
-      <w:proofErr w:type="spellEnd"/>
+      <w:r>
+        <w:t xml:space="preserve">ItemId </w:t>
+      </w:r>
+      <w:r>
+        <w:t>–</w:t>
+      </w:r>
       <w:r>
         <w:t xml:space="preserve"> </w:t>
       </w:r>
       <w:r>
-        <w:t>–</w:t>
-      </w:r>
-      <w:r>
-        <w:t xml:space="preserve"> </w:t>
-      </w:r>
-      <w:r>
         <w:t>10358968</w:t>
       </w:r>
     </w:p>
@@ -337,13 +333,8 @@
           <w:numId w:val="3"/>
         </w:numPr>
       </w:pPr>
-      <w:proofErr w:type="spellStart"/>
-      <w:r>
-        <w:t>ItemId</w:t>
-      </w:r>
-      <w:proofErr w:type="spellEnd"/>
-      <w:r>
-        <w:t xml:space="preserve"> – </w:t>
+      <w:r>
+        <w:t xml:space="preserve">ItemId – </w:t>
       </w:r>
       <w:r>
         <w:t>10358970</w:t>
@@ -357,13 +348,8 @@
           <w:numId w:val="3"/>
         </w:numPr>
       </w:pPr>
-      <w:proofErr w:type="spellStart"/>
-      <w:r>
-        <w:t>ItemId</w:t>
-      </w:r>
-      <w:proofErr w:type="spellEnd"/>
-      <w:r>
-        <w:t xml:space="preserve"> – </w:t>
+      <w:r>
+        <w:t xml:space="preserve">ItemId – </w:t>
       </w:r>
       <w:r>
         <w:t>10358972</w:t>
@@ -377,13 +363,8 @@
           <w:numId w:val="3"/>
         </w:numPr>
       </w:pPr>
-      <w:proofErr w:type="spellStart"/>
-      <w:r>
-        <w:t>ItemId</w:t>
-      </w:r>
-      <w:proofErr w:type="spellEnd"/>
-      <w:r>
-        <w:t xml:space="preserve"> – </w:t>
+      <w:r>
+        <w:t xml:space="preserve">ItemId – </w:t>
       </w:r>
       <w:r>
         <w:t>10376007</w:t>
@@ -397,19 +378,11 @@
           <w:numId w:val="3"/>
         </w:numPr>
       </w:pPr>
-      <w:proofErr w:type="spellStart"/>
-      <w:r>
-        <w:t>ItemId</w:t>
-      </w:r>
-      <w:proofErr w:type="spellEnd"/>
-      <w:r>
-        <w:t xml:space="preserve"> –</w:t>
-      </w:r>
-      <w:r>
-        <w:t xml:space="preserve"> </w:t>
-      </w:r>
-      <w:r>
-        <w:t>10358971</w:t>
+      <w:r>
+        <w:t>ItemId –</w:t>
+      </w:r>
+      <w:r>
+        <w:t xml:space="preserve"> 10358971</w:t>
       </w:r>
     </w:p>
     <w:p>
@@ -420,19 +393,11 @@
           <w:numId w:val="3"/>
         </w:numPr>
       </w:pPr>
-      <w:proofErr w:type="spellStart"/>
-      <w:r>
-        <w:t>ItemId</w:t>
-      </w:r>
-      <w:proofErr w:type="spellEnd"/>
-      <w:r>
-        <w:t xml:space="preserve"> –</w:t>
-      </w:r>
-      <w:r>
-        <w:t xml:space="preserve"> </w:t>
-      </w:r>
-      <w:r>
-        <w:t>10374965</w:t>
+      <w:r>
+        <w:t>ItemId –</w:t>
+      </w:r>
+      <w:r>
+        <w:t xml:space="preserve"> 10374965</w:t>
       </w:r>
     </w:p>
     <w:p>
@@ -443,19 +408,11 @@
           <w:numId w:val="3"/>
         </w:numPr>
       </w:pPr>
-      <w:proofErr w:type="spellStart"/>
-      <w:r>
-        <w:t>ItemId</w:t>
-      </w:r>
-      <w:proofErr w:type="spellEnd"/>
-      <w:r>
-        <w:t xml:space="preserve"> –</w:t>
-      </w:r>
-      <w:r>
-        <w:t xml:space="preserve"> </w:t>
-      </w:r>
-      <w:r>
-        <w:t>10379977</w:t>
+      <w:r>
+        <w:t>ItemId –</w:t>
+      </w:r>
+      <w:r>
+        <w:t xml:space="preserve"> 10379977</w:t>
       </w:r>
     </w:p>
     <w:p>
@@ -466,13 +423,8 @@
           <w:numId w:val="3"/>
         </w:numPr>
       </w:pPr>
-      <w:proofErr w:type="spellStart"/>
-      <w:r>
-        <w:t>ItemId</w:t>
-      </w:r>
-      <w:proofErr w:type="spellEnd"/>
-      <w:r>
-        <w:t xml:space="preserve"> – </w:t>
+      <w:r>
+        <w:t xml:space="preserve">ItemId – </w:t>
       </w:r>
       <w:r>
         <w:t>10374964</w:t>
@@ -486,19 +438,11 @@
           <w:numId w:val="3"/>
         </w:numPr>
       </w:pPr>
-      <w:proofErr w:type="spellStart"/>
-      <w:r>
-        <w:t>ItemId</w:t>
-      </w:r>
-      <w:proofErr w:type="spellEnd"/>
-      <w:r>
-        <w:t xml:space="preserve"> –</w:t>
-      </w:r>
-      <w:r>
-        <w:t xml:space="preserve"> </w:t>
-      </w:r>
-      <w:r>
-        <w:t>10379978</w:t>
+      <w:r>
+        <w:t>ItemId –</w:t>
+      </w:r>
+      <w:r>
+        <w:t xml:space="preserve"> 10379978</w:t>
       </w:r>
     </w:p>
     <w:p>
@@ -509,16 +453,56 @@
           <w:numId w:val="3"/>
         </w:numPr>
       </w:pPr>
-      <w:proofErr w:type="spellStart"/>
-      <w:r>
-        <w:t>ItemId</w:t>
-      </w:r>
-      <w:proofErr w:type="spellEnd"/>
+      <w:r>
+        <w:t xml:space="preserve">ItemId - </w:t>
+      </w:r>
+      <w:r>
+        <w:t>10358973</w:t>
+      </w:r>
+    </w:p>
+    <w:p>
+      <w:pPr>
+        <w:pStyle w:val="ListParagraph"/>
+        <w:numPr>
+          <w:ilvl w:val="0"/>
+          <w:numId w:val="3"/>
+        </w:numPr>
+      </w:pPr>
+      <w:r>
+        <w:t>This has the same problem as EDAN DIAGNOSTICS, but with another name</w:t>
+      </w:r>
+    </w:p>
+    <w:p>
+      <w:pPr>
+        <w:pStyle w:val="ListParagraph"/>
+        <w:numPr>
+          <w:ilvl w:val="1"/>
+          <w:numId w:val="3"/>
+        </w:numPr>
+      </w:pPr>
+      <w:r>
+        <w:t>Examples</w:t>
+      </w:r>
+    </w:p>
+    <w:p>
+      <w:pPr>
+        <w:pStyle w:val="ListParagraph"/>
+        <w:numPr>
+          <w:ilvl w:val="2"/>
+          <w:numId w:val="3"/>
+        </w:numPr>
+      </w:pPr>
+      <w:r>
+        <w:t xml:space="preserve">ItemId – </w:t>
+      </w:r>
+      <w:r>
+        <w:t>10334756</w:t>
+      </w:r>
       <w:r>
         <w:t xml:space="preserve"> - </w:t>
       </w:r>
       <w:r>
-        <w:t>10358973</w:t>
+        <w:t>BOWMAN SEMI-RECESS HAND SANITIZER DISPENSER</w:t>
       </w:r>
     </w:p>
     <w:p>
@@ -530,7 +514,10 @@
         </w:numPr>
       </w:pPr>
       <w:r>
-        <w:t>This has the same problem as EDAN DIAGNOSTICS, but with another name</w:t>
+        <w:t>These registries have more columns that required when parsed. This may be due to the fact that it</w:t>
+      </w:r>
+      <w:r>
+        <w:t>s not separated correctly. Since the separator of the csv is \t, these registries have in them extra \t.</w:t>
       </w:r>
     </w:p>
     <w:p>
@@ -542,83 +529,9 @@
         </w:numPr>
       </w:pPr>
       <w:r>
-        <w:t>Examples</w:t>
-      </w:r>
-    </w:p>
-    <w:p>
-      <w:pPr>
-        <w:pStyle w:val="ListParagraph"/>
-        <w:numPr>
-          <w:ilvl w:val="2"/>
-          <w:numId w:val="3"/>
-        </w:numPr>
-      </w:pPr>
-      <w:proofErr w:type="spellStart"/>
-      <w:r>
-        <w:t>ItemId</w:t>
-      </w:r>
-      <w:proofErr w:type="spellEnd"/>
-      <w:r>
-        <w:t xml:space="preserve"> – </w:t>
-      </w:r>
-      <w:r>
-        <w:t>10334756</w:t>
-      </w:r>
-      <w:r>
-        <w:t xml:space="preserve"> - </w:t>
-      </w:r>
-      <w:r>
-        <w:t>BOWMAN SEMI-RECESS HAND SANITIZER DISPENSER</w:t>
-      </w:r>
-    </w:p>
-    <w:p>
-      <w:pPr>
-        <w:pStyle w:val="ListParagraph"/>
-        <w:numPr>
-          <w:ilvl w:val="0"/>
-          <w:numId w:val="3"/>
-        </w:numPr>
-      </w:pPr>
-      <w:r>
-        <w:t xml:space="preserve">These registries have more columns </w:t>
-      </w:r>
-      <w:proofErr w:type="gramStart"/>
-      <w:r>
-        <w:t>that</w:t>
-      </w:r>
-      <w:proofErr w:type="gramEnd"/>
-      <w:r>
-        <w:t xml:space="preserve"> required when parsed. This may be </w:t>
-      </w:r>
-      <w:proofErr w:type="gramStart"/>
-      <w:r>
-        <w:t>due to the fact that</w:t>
-      </w:r>
-      <w:proofErr w:type="gramEnd"/>
-      <w:r>
-        <w:t xml:space="preserve"> </w:t>
-      </w:r>
-      <w:proofErr w:type="gramStart"/>
-      <w:r>
-        <w:t>it</w:t>
-      </w:r>
-      <w:r>
-        <w:t>s</w:t>
-      </w:r>
-      <w:proofErr w:type="gramEnd"/>
-      <w:r>
-        <w:t xml:space="preserve"> not separated correctly. Since the separator of the csv is \t, these registries have in them extra \t.</w:t>
-      </w:r>
-    </w:p>
-    <w:p>
-      <w:pPr>
-        <w:pStyle w:val="ListParagraph"/>
-        <w:numPr>
-          <w:ilvl w:val="1"/>
-          <w:numId w:val="3"/>
-        </w:numPr>
-      </w:pPr>
-      <w:r>
+        <w:rPr>
+          <w:noProof/>
+        </w:rPr>
         <w:drawing>
           <wp:anchor distT="0" distB="0" distL="114300" distR="114300" simplePos="0" relativeHeight="251661312" behindDoc="1" locked="0" layoutInCell="1" allowOverlap="1" wp14:anchorId="7CCC8FE4" wp14:editId="146834B2">
             <wp:simplePos x="0" y="0"/>
@@ -677,13 +590,8 @@
           </wp:anchor>
         </w:drawing>
       </w:r>
-      <w:proofErr w:type="spellStart"/>
-      <w:r>
-        <w:t>ItemId</w:t>
-      </w:r>
-      <w:proofErr w:type="spellEnd"/>
-      <w:r>
-        <w:t xml:space="preserve"> – </w:t>
+      <w:r>
+        <w:t xml:space="preserve">ItemId – </w:t>
       </w:r>
       <w:r>
         <w:t>10372395</w:t>
@@ -703,13 +611,8 @@
           <w:numId w:val="3"/>
         </w:numPr>
       </w:pPr>
-      <w:proofErr w:type="spellStart"/>
-      <w:r>
-        <w:t>ItemId</w:t>
-      </w:r>
-      <w:proofErr w:type="spellEnd"/>
-      <w:r>
-        <w:t xml:space="preserve"> – </w:t>
+      <w:r>
+        <w:t xml:space="preserve">ItemId – </w:t>
       </w:r>
       <w:r>
         <w:t>10314175</w:t>
@@ -723,19 +626,11 @@
           <w:numId w:val="3"/>
         </w:numPr>
       </w:pPr>
-      <w:proofErr w:type="spellStart"/>
-      <w:r>
-        <w:t>ItemId</w:t>
-      </w:r>
-      <w:proofErr w:type="spellEnd"/>
-      <w:r>
-        <w:t xml:space="preserve"> –</w:t>
-      </w:r>
-      <w:r>
-        <w:t xml:space="preserve"> </w:t>
-      </w:r>
-      <w:r>
-        <w:t>10313442</w:t>
+      <w:r>
+        <w:t>ItemId –</w:t>
+      </w:r>
+      <w:r>
+        <w:t xml:space="preserve"> 10313442</w:t>
       </w:r>
     </w:p>
     <w:p>
@@ -746,13 +641,8 @@
           <w:numId w:val="3"/>
         </w:numPr>
       </w:pPr>
-      <w:proofErr w:type="spellStart"/>
-      <w:r>
-        <w:t>ItemId</w:t>
-      </w:r>
-      <w:proofErr w:type="spellEnd"/>
-      <w:r>
-        <w:t xml:space="preserve"> – </w:t>
+      <w:r>
+        <w:t xml:space="preserve">ItemId – </w:t>
       </w:r>
       <w:r>
         <w:t>10313443</w:t>
@@ -766,13 +656,8 @@
           <w:numId w:val="3"/>
         </w:numPr>
       </w:pPr>
-      <w:proofErr w:type="spellStart"/>
-      <w:r>
-        <w:t>ItemId</w:t>
-      </w:r>
-      <w:proofErr w:type="spellEnd"/>
-      <w:r>
-        <w:t xml:space="preserve"> – </w:t>
+      <w:r>
+        <w:t xml:space="preserve">ItemId – </w:t>
       </w:r>
       <w:r>
         <w:t>10353470</w:t>
@@ -786,13 +671,8 @@
           <w:numId w:val="3"/>
         </w:numPr>
       </w:pPr>
-      <w:proofErr w:type="spellStart"/>
-      <w:r>
-        <w:t>ItemId</w:t>
-      </w:r>
-      <w:proofErr w:type="spellEnd"/>
-      <w:r>
-        <w:t xml:space="preserve"> – </w:t>
+      <w:r>
+        <w:t xml:space="preserve">ItemId – </w:t>
       </w:r>
       <w:r>
         <w:t>10322598</w:t>
@@ -806,13 +686,8 @@
           <w:numId w:val="3"/>
         </w:numPr>
       </w:pPr>
-      <w:proofErr w:type="spellStart"/>
-      <w:r>
-        <w:t>ItemId</w:t>
-      </w:r>
-      <w:proofErr w:type="spellEnd"/>
-      <w:r>
-        <w:t xml:space="preserve"> - </w:t>
+      <w:r>
+        <w:t xml:space="preserve">ItemId - </w:t>
       </w:r>
       <w:r>
         <w:t>10345328</w:t>
@@ -840,8 +715,11 @@
         </w:numPr>
       </w:pPr>
       <w:r>
+        <w:rPr>
+          <w:noProof/>
+        </w:rPr>
         <w:drawing>
-          <wp:anchor distT="0" distB="0" distL="114300" distR="114300" simplePos="0" relativeHeight="251660288" behindDoc="1" locked="0" layoutInCell="1" allowOverlap="1" wp14:anchorId="6EB2F3D6" wp14:editId="42F38CAA">
+          <wp:anchor distT="0" distB="0" distL="114300" distR="114300" simplePos="0" relativeHeight="251660288" behindDoc="1" locked="0" layoutInCell="1" allowOverlap="1" wp14:anchorId="6EB2F3D6" wp14:editId="3AD5095A">
             <wp:simplePos x="0" y="0"/>
             <wp:positionH relativeFrom="column">
               <wp:posOffset>133350</wp:posOffset>
@@ -898,13 +776,8 @@
           </wp:anchor>
         </w:drawing>
       </w:r>
-      <w:proofErr w:type="spellStart"/>
-      <w:r>
-        <w:t>ItemId</w:t>
-      </w:r>
-      <w:proofErr w:type="spellEnd"/>
-      <w:r>
-        <w:t xml:space="preserve"> – </w:t>
+      <w:r>
+        <w:t xml:space="preserve">ItemId – </w:t>
       </w:r>
       <w:r>
         <w:t>10373885</w:t>
@@ -918,6 +791,9 @@
     </w:p>
     <w:p>
       <w:r>
+        <w:rPr>
+          <w:noProof/>
+        </w:rPr>
         <w:drawing>
           <wp:inline distT="0" distB="0" distL="0" distR="0" wp14:anchorId="1884BD1D" wp14:editId="5EB41FE8">
             <wp:extent cx="5943600" cy="1472565"/>
@@ -965,55 +841,7 @@
         </w:numPr>
       </w:pPr>
       <w:r>
-        <w:t xml:space="preserve">Right </w:t>
-      </w:r>
-      <w:proofErr w:type="gramStart"/>
-      <w:r>
-        <w:t>now</w:t>
-      </w:r>
-      <w:proofErr w:type="gramEnd"/>
-      <w:r>
-        <w:t xml:space="preserve"> I am using the name of the product as </w:t>
-      </w:r>
-      <w:proofErr w:type="gramStart"/>
-      <w:r>
-        <w:t>index</w:t>
-      </w:r>
-      <w:proofErr w:type="gramEnd"/>
-      <w:r>
-        <w:t xml:space="preserve"> to figure out which item the product belongs to if the product exists in the database since </w:t>
-      </w:r>
-      <w:proofErr w:type="spellStart"/>
-      <w:r>
-        <w:t>ProductID</w:t>
-      </w:r>
-      <w:proofErr w:type="spellEnd"/>
-      <w:r>
-        <w:t xml:space="preserve"> is not is the database. We could create a property called </w:t>
-      </w:r>
-      <w:proofErr w:type="spellStart"/>
-      <w:r>
-        <w:t>VendorProductID</w:t>
-      </w:r>
-      <w:proofErr w:type="spellEnd"/>
-      <w:r>
-        <w:t xml:space="preserve"> and create a composite unique index </w:t>
-      </w:r>
-      <w:proofErr w:type="spellStart"/>
-      <w:r>
-        <w:t>VendorProductID</w:t>
-      </w:r>
-      <w:proofErr w:type="spellEnd"/>
-      <w:r>
-        <w:t xml:space="preserve"> -</w:t>
-      </w:r>
-      <w:proofErr w:type="spellStart"/>
-      <w:r>
-        <w:t>VendorID</w:t>
-      </w:r>
-      <w:proofErr w:type="spellEnd"/>
-      <w:r>
-        <w:t>. That way we could have a direct reference for what we receive in the csv with what is in the database</w:t>
+        <w:t>Right now I am using the name of the product as index to figure out which item the product belongs to if the product exists in the database since ProductID is not is the database. We could create a property called VendorProductID and create a composite unique index VendorProductID -VendorID. That way we could have a direct reference for what we receive in the csv with what is in the database</w:t>
       </w:r>
     </w:p>
     <w:p>
@@ -1031,6 +859,9 @@
         <w:br/>
       </w:r>
       <w:r>
+        <w:rPr>
+          <w:noProof/>
+        </w:rPr>
         <w:drawing>
           <wp:inline distT="0" distB="0" distL="0" distR="0" wp14:anchorId="48679E21" wp14:editId="40C56CDB">
             <wp:extent cx="5943600" cy="1720850"/>
@@ -1078,6 +909,96 @@
       </w:pPr>
       <w:r>
         <w:t>After the whole process, 13252 products were inserted/updated</w:t>
+      </w:r>
+    </w:p>
+    <w:p/>
+    <w:p>
+      <w:pPr>
+        <w:pStyle w:val="ListParagraph"/>
+        <w:numPr>
+          <w:ilvl w:val="0"/>
+          <w:numId w:val="3"/>
+        </w:numPr>
+      </w:pPr>
+      <w:r>
+        <w:lastRenderedPageBreak/>
+        <w:drawing>
+          <wp:anchor distT="0" distB="0" distL="114300" distR="114300" simplePos="0" relativeHeight="251662336" behindDoc="1" locked="0" layoutInCell="1" allowOverlap="1" wp14:anchorId="37E7DB9B" wp14:editId="48EABAD6">
+            <wp:simplePos x="0" y="0"/>
+            <wp:positionH relativeFrom="margin">
+              <wp:posOffset>152400</wp:posOffset>
+            </wp:positionH>
+            <wp:positionV relativeFrom="paragraph">
+              <wp:posOffset>476250</wp:posOffset>
+            </wp:positionV>
+            <wp:extent cx="5943600" cy="5365115"/>
+            <wp:effectExtent l="0" t="0" r="0" b="6985"/>
+            <wp:wrapTight wrapText="bothSides">
+              <wp:wrapPolygon edited="0">
+                <wp:start x="0" y="0"/>
+                <wp:lineTo x="0" y="21551"/>
+                <wp:lineTo x="21531" y="21551"/>
+                <wp:lineTo x="21531" y="0"/>
+                <wp:lineTo x="0" y="0"/>
+              </wp:wrapPolygon>
+            </wp:wrapTight>
+            <wp:docPr id="2869894" name="Picture 1"/>
+            <wp:cNvGraphicFramePr>
+              <a:graphicFrameLocks xmlns:a="http://schemas.openxmlformats.org/drawingml/2006/main" noChangeAspect="1"/>
+            </wp:cNvGraphicFramePr>
+            <a:graphic xmlns:a="http://schemas.openxmlformats.org/drawingml/2006/main">
+              <a:graphicData uri="http://schemas.openxmlformats.org/drawingml/2006/picture">
+                <pic:pic xmlns:pic="http://schemas.openxmlformats.org/drawingml/2006/picture">
+                  <pic:nvPicPr>
+                    <pic:cNvPr id="2869894" name=""/>
+                    <pic:cNvPicPr/>
+                  </pic:nvPicPr>
+                  <pic:blipFill>
+                    <a:blip r:embed="rId11">
+                      <a:extLst>
+                        <a:ext uri="{28A0092B-C50C-407E-A947-70E740481C1C}">
+                          <a14:useLocalDpi xmlns:a14="http://schemas.microsoft.com/office/drawing/2010/main" val="0"/>
+                        </a:ext>
+                      </a:extLst>
+                    </a:blip>
+                    <a:stretch>
+                      <a:fillRect/>
+                    </a:stretch>
+                  </pic:blipFill>
+                  <pic:spPr>
+                    <a:xfrm>
+                      <a:off x="0" y="0"/>
+                      <a:ext cx="5943600" cy="5365115"/>
+                    </a:xfrm>
+                    <a:prstGeom prst="rect">
+                      <a:avLst/>
+                    </a:prstGeom>
+                  </pic:spPr>
+                </pic:pic>
+              </a:graphicData>
+            </a:graphic>
+          </wp:anchor>
+        </w:drawing>
+      </w:r>
+      <w:r>
+        <w:t>You can check that process is executing from the container logs. And check  which products got the enhancement</w:t>
+      </w:r>
+    </w:p>
+    <w:p>
+      <w:pPr>
+        <w:pStyle w:val="ListParagraph"/>
+      </w:pPr>
+    </w:p>
+    <w:p>
+      <w:pPr>
+        <w:pStyle w:val="ListParagraph"/>
+        <w:numPr>
+          <w:ilvl w:val="0"/>
+          <w:numId w:val="3"/>
+        </w:numPr>
+      </w:pPr>
+      <w:r>
+        <w:t>If docker compose main service build target is “prod” then the cron runs every day at 6 am, if it’s dev it runs every 30 seconds.</w:t>
       </w:r>
     </w:p>
     <w:sectPr>
@@ -2159,6 +2080,7 @@
   <w:style w:type="character" w:default="1" w:styleId="DefaultParagraphFont">
     <w:name w:val="Default Paragraph Font"/>
     <w:uiPriority w:val="1"/>
+    <w:semiHidden/>
     <w:unhideWhenUsed/>
   </w:style>
   <w:style w:type="table" w:default="1" w:styleId="TableNormal">

</xml_diff>